<commit_message>
Deployed 2fe239f with MkDocs version: 1.2.3
</commit_message>
<xml_diff>
--- a/week-4/ce100-week-4-heap.md_word.docx
+++ b/week-4/ce100-week-4-heap.md_word.docx
@@ -7663,7 +7663,7 @@
       </w:r>
     </w:p>
     <w:bookmarkEnd w:id="134"/>
-    <w:bookmarkStart w:id="139" w:name="storage-of-the-leaves"/>
+    <w:bookmarkStart w:id="143" w:name="storage-of-the-leaves"/>
     <w:p>
       <w:pPr>
         <w:pStyle w:val="Heading2"/>
@@ -7731,15 +7731,17 @@
       <w:r>
         <w:t xml:space="preserve">nodes of a heap are all leaves.</w:t>
       </w:r>
-      <w:r>
-        <w:t xml:space="preserve"> </w:t>
-      </w:r>
+    </w:p>
+    <w:p>
+      <w:pPr>
+        <w:pStyle w:val="CaptionedFigure"/>
+      </w:pPr>
       <w:r>
         <w:drawing>
           <wp:inline>
             <wp:extent cx="5334000" cy="2829277"/>
             <wp:effectExtent b="0" l="0" r="0" t="0"/>
-            <wp:docPr descr="alt:“alt” height:450px center" title="" id="136" name="Picture"/>
+            <wp:docPr descr="bg right w:600" title="" id="136" name="Picture"/>
             <a:graphic>
               <a:graphicData uri="http://schemas.openxmlformats.org/drawingml/2006/picture">
                 <pic:pic>
@@ -7787,20 +7789,82 @@
       </w:r>
     </w:p>
     <w:p>
+      <w:pPr>
+        <w:pStyle w:val="ImageCaption"/>
+      </w:pPr>
+      <w:r>
+        <w:t xml:space="preserve">bg right w:600</w:t>
+      </w:r>
+    </w:p>
+    <w:p>
       <w:r>
         <w:pict>
           <v:rect style="width:0;height:1.5pt" o:hralign="center" o:hrstd="t" o:hr="t"/>
         </w:pict>
       </w:r>
     </w:p>
-    <w:bookmarkEnd w:id="139"/>
-    <w:bookmarkStart w:id="145" w:name="references"/>
-    <w:p>
-      <w:pPr>
-        <w:pStyle w:val="Heading2"/>
-      </w:pPr>
-      <w:r>
-        <w:t xml:space="preserve">References</w:t>
+    <w:p>
+      <w:pPr>
+        <w:pStyle w:val="CaptionedFigure"/>
+      </w:pPr>
+      <w:r>
+        <w:drawing>
+          <wp:inline>
+            <wp:extent cx="4400550" cy="3895725"/>
+            <wp:effectExtent b="0" l="0" r="0" t="0"/>
+            <wp:docPr descr="bg right w:600" title="" id="140" name="Picture"/>
+            <a:graphic>
+              <a:graphicData uri="http://schemas.openxmlformats.org/drawingml/2006/picture">
+                <pic:pic>
+                  <pic:nvPicPr>
+                    <pic:cNvPr descr="assets/ce100-week-4-heap-heap_stored_leaves_lemma.drawio.svg" id="141" name="Picture"/>
+                    <pic:cNvPicPr>
+                      <a:picLocks noChangeArrowheads="1" noChangeAspect="1"/>
+                    </pic:cNvPicPr>
+                  </pic:nvPicPr>
+                  <pic:blipFill>
+                    <a:blip r:embed="rId142">
+                      <a:extLst>
+                        <a:ext uri="{28A0092B-C50C-407E-A947-70E740481C1C}">
+                          <a14:useLocalDpi xmlns:a14="http://schemas.microsoft.com/office/drawing/2010/main" val="0"/>
+                        </a:ext>
+                        <a:ext uri="{96DAC541-7B7A-43D3-8B79-37D633B846F1}">
+                          <asvg:svgBlip xmlns:asvg="http://schemas.microsoft.com/office/drawing/2016/SVG/main" r:embed="rId139"/>
+                        </a:ext>
+                      </a:extLst>
+                    </a:blip>
+                    <a:stretch>
+                      <a:fillRect/>
+                    </a:stretch>
+                  </pic:blipFill>
+                  <pic:spPr bwMode="auto">
+                    <a:xfrm>
+                      <a:off x="0" y="0"/>
+                      <a:ext cx="4400550" cy="3895725"/>
+                    </a:xfrm>
+                    <a:prstGeom prst="rect">
+                      <a:avLst/>
+                    </a:prstGeom>
+                    <a:noFill/>
+                    <a:ln w="9525">
+                      <a:noFill/>
+                      <a:headEnd/>
+                      <a:tailEnd/>
+                    </a:ln>
+                  </pic:spPr>
+                </pic:pic>
+              </a:graphicData>
+            </a:graphic>
+          </wp:inline>
+        </w:drawing>
+      </w:r>
+    </w:p>
+    <w:p>
+      <w:pPr>
+        <w:pStyle w:val="ImageCaption"/>
+      </w:pPr>
+      <w:r>
+        <w:t xml:space="preserve">bg right w:600</w:t>
       </w:r>
     </w:p>
     <w:p>
@@ -7809,8 +7873,61 @@
           <w:ilvl w:val="0"/>
           <w:numId w:val="1044"/>
         </w:numPr>
-      </w:pPr>
-      <w:hyperlink r:id="rId140">
+        <w:pStyle w:val="Compact"/>
+      </w:pPr>
+      <w:r>
+        <w:t xml:space="preserve">asdasdsdas</w:t>
+      </w:r>
+    </w:p>
+    <w:p>
+      <w:pPr>
+        <w:numPr>
+          <w:ilvl w:val="0"/>
+          <w:numId w:val="1044"/>
+        </w:numPr>
+        <w:pStyle w:val="Compact"/>
+      </w:pPr>
+      <w:r>
+        <w:t xml:space="preserve">asdsadsa</w:t>
+      </w:r>
+    </w:p>
+    <w:p>
+      <w:pPr>
+        <w:numPr>
+          <w:ilvl w:val="0"/>
+          <w:numId w:val="1044"/>
+        </w:numPr>
+        <w:pStyle w:val="Compact"/>
+      </w:pPr>
+      <w:r>
+        <w:t xml:space="preserve">asdas</w:t>
+      </w:r>
+    </w:p>
+    <w:p>
+      <w:r>
+        <w:pict>
+          <v:rect style="width:0;height:1.5pt" o:hralign="center" o:hrstd="t" o:hr="t"/>
+        </w:pict>
+      </w:r>
+    </w:p>
+    <w:bookmarkEnd w:id="143"/>
+    <w:bookmarkStart w:id="149" w:name="references"/>
+    <w:p>
+      <w:pPr>
+        <w:pStyle w:val="Heading2"/>
+      </w:pPr>
+      <w:r>
+        <w:t xml:space="preserve">References</w:t>
+      </w:r>
+    </w:p>
+    <w:p>
+      <w:pPr>
+        <w:numPr>
+          <w:ilvl w:val="0"/>
+          <w:numId w:val="1045"/>
+        </w:numPr>
+      </w:pPr>
+      <w:hyperlink r:id="rId144">
         <w:r>
           <w:rPr>
             <w:rStyle w:val="Hyperlink"/>
@@ -7823,10 +7940,10 @@
       <w:pPr>
         <w:numPr>
           <w:ilvl w:val="0"/>
-          <w:numId w:val="1044"/>
+          <w:numId w:val="1045"/>
         </w:numPr>
       </w:pPr>
-      <w:hyperlink r:id="rId141">
+      <w:hyperlink r:id="rId145">
         <w:r>
           <w:rPr>
             <w:rStyle w:val="Hyperlink"/>
@@ -7839,10 +7956,10 @@
       <w:pPr>
         <w:numPr>
           <w:ilvl w:val="0"/>
-          <w:numId w:val="1044"/>
+          <w:numId w:val="1045"/>
         </w:numPr>
       </w:pPr>
-      <w:hyperlink r:id="rId142">
+      <w:hyperlink r:id="rId146">
         <w:r>
           <w:rPr>
             <w:rStyle w:val="Hyperlink"/>
@@ -7855,10 +7972,10 @@
       <w:pPr>
         <w:numPr>
           <w:ilvl w:val="0"/>
-          <w:numId w:val="1044"/>
+          <w:numId w:val="1045"/>
         </w:numPr>
       </w:pPr>
-      <w:hyperlink r:id="rId143">
+      <w:hyperlink r:id="rId147">
         <w:r>
           <w:rPr>
             <w:rStyle w:val="Hyperlink"/>
@@ -7871,10 +7988,10 @@
       <w:pPr>
         <w:numPr>
           <w:ilvl w:val="0"/>
-          <w:numId w:val="1044"/>
+          <w:numId w:val="1045"/>
         </w:numPr>
       </w:pPr>
-      <w:hyperlink r:id="rId144">
+      <w:hyperlink r:id="rId148">
         <w:r>
           <w:rPr>
             <w:rStyle w:val="Hyperlink"/>
@@ -7887,10 +8004,10 @@
       <w:pPr>
         <w:numPr>
           <w:ilvl w:val="0"/>
-          <w:numId w:val="1044"/>
+          <w:numId w:val="1045"/>
         </w:numPr>
       </w:pPr>
-      <w:hyperlink r:id="rId144">
+      <w:hyperlink r:id="rId148">
         <w:r>
           <w:rPr>
             <w:rStyle w:val="Hyperlink"/>
@@ -7907,7 +8024,7 @@
         <w:t xml:space="preserve">TODO</w:t>
       </w:r>
     </w:p>
-    <w:bookmarkEnd w:id="145"/>
+    <w:bookmarkEnd w:id="149"/>
     <w:sectPr/>
   </w:body>
 </w:document>
@@ -8223,6 +8340,9 @@
     <w:abstractNumId w:val="991"/>
   </w:num>
   <w:num w:numId="1044">
+    <w:abstractNumId w:val="991"/>
+  </w:num>
+  <w:num w:numId="1045">
     <w:abstractNumId w:val="991"/>
   </w:num>
 </w:numbering>

</xml_diff>